<commit_message>
Started working on newMembers()
</commit_message>
<xml_diff>
--- a/UML/Projektrapport.docx
+++ b/UML/Projektrapport.docx
@@ -47,16 +47,18 @@
         <w:t xml:space="preserve"> Cases, SSD, Domænemodel</w:t>
       </w:r>
       <w:r>
-        <w:t xml:space="preserve"> og K</w:t>
+        <w:t xml:space="preserve"> og Klassediagram.</w:t>
+      </w:r>
+      <w:r>
+        <w:t xml:space="preserve"> Vi mangler p.t. SD diagrammet.</w:t>
+      </w:r>
+    </w:p>
+    <w:p>
+      <w:r>
+        <w:t xml:space="preserve">Tirsdag 16/5 fik vi lavet første version af SD diagrammet og gik i gang med at kode vores klasser. </w:t>
       </w:r>
       <w:bookmarkStart w:id="0" w:name="_GoBack"/>
       <w:bookmarkEnd w:id="0"/>
-      <w:r>
-        <w:t>lassediagram.</w:t>
-      </w:r>
-      <w:r>
-        <w:t xml:space="preserve"> Vi mangler p.t. SD diagrammet.</w:t>
-      </w:r>
     </w:p>
     <w:p/>
     <w:sectPr>

</xml_diff>